<commit_message>
Update Kiarah Espina Dedication Cert Front.docx
</commit_message>
<xml_diff>
--- a/public/assets/documents/certificates/dedication/villangit/jan24/Kiarah Espina Dedication Cert Front.docx
+++ b/public/assets/documents/certificates/dedication/villangit/jan24/Kiarah Espina Dedication Cert Front.docx
@@ -534,13 +534,6 @@
                                 <w:rFonts w:ascii="Book Antiqua" w:hAnsi="Book Antiqua"/>
                                 <w:sz w:val="32"/>
                               </w:rPr>
-                              <w:t xml:space="preserve"> Maricel</w:t>
-                            </w:r>
-                            <w:r>
-                              <w:rPr>
-                                <w:rFonts w:ascii="Book Antiqua" w:hAnsi="Book Antiqua"/>
-                                <w:sz w:val="32"/>
-                              </w:rPr>
                               <w:t xml:space="preserve"> </w:t>
                             </w:r>
                             <w:r>
@@ -548,35 +541,7 @@
                                 <w:rFonts w:ascii="Book Antiqua" w:hAnsi="Book Antiqua"/>
                                 <w:sz w:val="32"/>
                               </w:rPr>
-                              <w:t>L</w:t>
-                            </w:r>
-                            <w:r>
-                              <w:rPr>
-                                <w:rFonts w:ascii="Book Antiqua" w:hAnsi="Book Antiqua"/>
-                                <w:sz w:val="32"/>
-                              </w:rPr>
-                              <w:t xml:space="preserve">. </w:t>
-                            </w:r>
-                            <w:r>
-                              <w:rPr>
-                                <w:rFonts w:ascii="Book Antiqua" w:hAnsi="Book Antiqua"/>
-                                <w:sz w:val="32"/>
-                              </w:rPr>
-                              <w:t>E</w:t>
-                            </w:r>
-                            <w:r>
-                              <w:rPr>
-                                <w:rFonts w:ascii="Book Antiqua" w:hAnsi="Book Antiqua"/>
-                                <w:sz w:val="32"/>
-                              </w:rPr>
-                              <w:t>ngyo</w:t>
-                            </w:r>
-                            <w:r>
-                              <w:rPr>
-                                <w:rFonts w:ascii="Book Antiqua" w:hAnsi="Book Antiqua"/>
-                                <w:sz w:val="32"/>
-                              </w:rPr>
-                              <w:t xml:space="preserve"> </w:t>
+                              <w:t>Reynaldo C. Espina Jr.</w:t>
                             </w:r>
                             <w:r>
                               <w:rPr>
@@ -670,7 +635,7 @@
                                 <w:rFonts w:ascii="Book Antiqua" w:hAnsi="Book Antiqua"/>
                                 <w:sz w:val="32"/>
                               </w:rPr>
-                              <w:t>Reynaldo C. Espina Jr.</w:t>
+                              <w:t>Maricel</w:t>
                             </w:r>
                             <w:r>
                               <w:rPr>
@@ -678,6 +643,27 @@
                                 <w:sz w:val="32"/>
                               </w:rPr>
                               <w:t xml:space="preserve"> </w:t>
+                            </w:r>
+                            <w:r>
+                              <w:rPr>
+                                <w:rFonts w:ascii="Book Antiqua" w:hAnsi="Book Antiqua"/>
+                                <w:sz w:val="32"/>
+                              </w:rPr>
+                              <w:t>L</w:t>
+                            </w:r>
+                            <w:r>
+                              <w:rPr>
+                                <w:rFonts w:ascii="Book Antiqua" w:hAnsi="Book Antiqua"/>
+                                <w:sz w:val="32"/>
+                              </w:rPr>
+                              <w:t xml:space="preserve">. </w:t>
+                            </w:r>
+                            <w:r>
+                              <w:rPr>
+                                <w:rFonts w:ascii="Book Antiqua" w:hAnsi="Book Antiqua"/>
+                                <w:sz w:val="32"/>
+                              </w:rPr>
+                              <w:t>Engyo</w:t>
                             </w:r>
                             <w:r>
                               <w:rPr>
@@ -1197,13 +1183,6 @@
                           <w:rFonts w:ascii="Book Antiqua" w:hAnsi="Book Antiqua"/>
                           <w:sz w:val="32"/>
                         </w:rPr>
-                        <w:t xml:space="preserve"> Maricel</w:t>
-                      </w:r>
-                      <w:r>
-                        <w:rPr>
-                          <w:rFonts w:ascii="Book Antiqua" w:hAnsi="Book Antiqua"/>
-                          <w:sz w:val="32"/>
-                        </w:rPr>
                         <w:t xml:space="preserve"> </w:t>
                       </w:r>
                       <w:r>
@@ -1211,35 +1190,7 @@
                           <w:rFonts w:ascii="Book Antiqua" w:hAnsi="Book Antiqua"/>
                           <w:sz w:val="32"/>
                         </w:rPr>
-                        <w:t>L</w:t>
-                      </w:r>
-                      <w:r>
-                        <w:rPr>
-                          <w:rFonts w:ascii="Book Antiqua" w:hAnsi="Book Antiqua"/>
-                          <w:sz w:val="32"/>
-                        </w:rPr>
-                        <w:t xml:space="preserve">. </w:t>
-                      </w:r>
-                      <w:r>
-                        <w:rPr>
-                          <w:rFonts w:ascii="Book Antiqua" w:hAnsi="Book Antiqua"/>
-                          <w:sz w:val="32"/>
-                        </w:rPr>
-                        <w:t>E</w:t>
-                      </w:r>
-                      <w:r>
-                        <w:rPr>
-                          <w:rFonts w:ascii="Book Antiqua" w:hAnsi="Book Antiqua"/>
-                          <w:sz w:val="32"/>
-                        </w:rPr>
-                        <w:t>ngyo</w:t>
-                      </w:r>
-                      <w:r>
-                        <w:rPr>
-                          <w:rFonts w:ascii="Book Antiqua" w:hAnsi="Book Antiqua"/>
-                          <w:sz w:val="32"/>
-                        </w:rPr>
-                        <w:t xml:space="preserve"> </w:t>
+                        <w:t>Reynaldo C. Espina Jr.</w:t>
                       </w:r>
                       <w:r>
                         <w:rPr>
@@ -1333,7 +1284,7 @@
                           <w:rFonts w:ascii="Book Antiqua" w:hAnsi="Book Antiqua"/>
                           <w:sz w:val="32"/>
                         </w:rPr>
-                        <w:t>Reynaldo C. Espina Jr.</w:t>
+                        <w:t>Maricel</w:t>
                       </w:r>
                       <w:r>
                         <w:rPr>
@@ -1341,6 +1292,27 @@
                           <w:sz w:val="32"/>
                         </w:rPr>
                         <w:t xml:space="preserve"> </w:t>
+                      </w:r>
+                      <w:r>
+                        <w:rPr>
+                          <w:rFonts w:ascii="Book Antiqua" w:hAnsi="Book Antiqua"/>
+                          <w:sz w:val="32"/>
+                        </w:rPr>
+                        <w:t>L</w:t>
+                      </w:r>
+                      <w:r>
+                        <w:rPr>
+                          <w:rFonts w:ascii="Book Antiqua" w:hAnsi="Book Antiqua"/>
+                          <w:sz w:val="32"/>
+                        </w:rPr>
+                        <w:t xml:space="preserve">. </w:t>
+                      </w:r>
+                      <w:r>
+                        <w:rPr>
+                          <w:rFonts w:ascii="Book Antiqua" w:hAnsi="Book Antiqua"/>
+                          <w:sz w:val="32"/>
+                        </w:rPr>
+                        <w:t>Engyo</w:t>
                       </w:r>
                       <w:r>
                         <w:rPr>

</xml_diff>